<commit_message>
update inter_2 & created interview_3
</commit_message>
<xml_diff>
--- a/interview_2/answers.docx
+++ b/interview_2/answers.docx
@@ -1143,6 +1143,9 @@
         </w:rPr>
         <w:t xml:space="preserve">Django cung cấp hệ thống phân quyền thông qua các </w:t>
       </w:r>
+      <w:bookmarkStart w:id="6" w:name="OLE_LINK25"/>
+      <w:bookmarkStart w:id="7" w:name="OLE_LINK26"/>
+      <w:bookmarkStart w:id="8" w:name="_GoBack"/>
       <w:r>
         <w:rPr>
           <w:rStyle w:val="HTMLCode"/>
@@ -1198,7 +1201,19 @@
           <w:szCs w:val="24"/>
           <w:lang w:val="vi-VN"/>
         </w:rPr>
-        <w:t xml:space="preserve"> để xác định quyền truy cập của người dùng vào các view</w:t>
+        <w:t xml:space="preserve"> </w:t>
+      </w:r>
+      <w:bookmarkEnd w:id="6"/>
+      <w:bookmarkEnd w:id="7"/>
+      <w:bookmarkEnd w:id="8"/>
+      <w:r>
+        <w:rPr>
+          <w:rFonts w:ascii="Times New Roman" w:hAnsi="Times New Roman" w:cs="Times New Roman"/>
+          <w:sz w:val="24"/>
+          <w:szCs w:val="24"/>
+          <w:lang w:val="vi-VN"/>
+        </w:rPr>
+        <w:t>để xác định quyền truy cập của người dùng vào các view</w:t>
       </w:r>
     </w:p>
     <w:p>
@@ -1363,8 +1378,8 @@
         </w:rPr>
         <w:t xml:space="preserve">9 </w:t>
       </w:r>
-      <w:bookmarkStart w:id="6" w:name="OLE_LINK7"/>
-      <w:bookmarkStart w:id="7" w:name="OLE_LINK8"/>
+      <w:bookmarkStart w:id="9" w:name="OLE_LINK7"/>
+      <w:bookmarkStart w:id="10" w:name="OLE_LINK8"/>
       <w:r>
         <w:rPr>
           <w:rFonts w:ascii="Times New Roman" w:hAnsi="Times New Roman" w:cs="Times New Roman"/>
@@ -1375,8 +1390,8 @@
         </w:rPr>
         <w:t>Cài đặt Django rest framework</w:t>
       </w:r>
-      <w:bookmarkEnd w:id="6"/>
-      <w:bookmarkEnd w:id="7"/>
+      <w:bookmarkEnd w:id="9"/>
+      <w:bookmarkEnd w:id="10"/>
     </w:p>
     <w:p>
       <w:pPr>
@@ -1685,8 +1700,8 @@
         </w:rPr>
         <w:t xml:space="preserve">10. </w:t>
       </w:r>
-      <w:bookmarkStart w:id="8" w:name="OLE_LINK9"/>
-      <w:bookmarkStart w:id="9" w:name="OLE_LINK10"/>
+      <w:bookmarkStart w:id="11" w:name="OLE_LINK9"/>
+      <w:bookmarkStart w:id="12" w:name="OLE_LINK10"/>
       <w:r>
         <w:rPr>
           <w:rFonts w:ascii="Times New Roman" w:hAnsi="Times New Roman" w:cs="Times New Roman"/>
@@ -1697,8 +1712,8 @@
         </w:rPr>
         <w:t>Serializers, API view, ViewSet, Router</w:t>
       </w:r>
-      <w:bookmarkEnd w:id="8"/>
-      <w:bookmarkEnd w:id="9"/>
+      <w:bookmarkEnd w:id="11"/>
+      <w:bookmarkEnd w:id="12"/>
     </w:p>
     <w:p>
       <w:pPr>
@@ -2048,8 +2063,8 @@
         </w:rPr>
         <w:t xml:space="preserve">11. </w:t>
       </w:r>
-      <w:bookmarkStart w:id="10" w:name="OLE_LINK11"/>
-      <w:bookmarkStart w:id="11" w:name="OLE_LINK12"/>
+      <w:bookmarkStart w:id="13" w:name="OLE_LINK11"/>
+      <w:bookmarkStart w:id="14" w:name="OLE_LINK12"/>
       <w:r>
         <w:rPr>
           <w:rFonts w:ascii="Times New Roman" w:hAnsi="Times New Roman" w:cs="Times New Roman"/>
@@ -2060,8 +2075,8 @@
         </w:rPr>
         <w:t>Tìm hiểu về Authentication (Token, Session, JWT)</w:t>
       </w:r>
-      <w:bookmarkEnd w:id="10"/>
-      <w:bookmarkEnd w:id="11"/>
+      <w:bookmarkEnd w:id="13"/>
+      <w:bookmarkEnd w:id="14"/>
     </w:p>
     <w:p>
       <w:pPr>
@@ -2531,8 +2546,9 @@
         </w:rPr>
         <w:t xml:space="preserve">12. </w:t>
       </w:r>
-      <w:bookmarkStart w:id="12" w:name="OLE_LINK13"/>
-      <w:bookmarkStart w:id="13" w:name="OLE_LINK14"/>
+      <w:bookmarkStart w:id="15" w:name="OLE_LINK13"/>
+      <w:bookmarkStart w:id="16" w:name="OLE_LINK14"/>
+      <w:bookmarkStart w:id="17" w:name="OLE_LINK21"/>
       <w:r>
         <w:rPr>
           <w:rFonts w:ascii="Times New Roman" w:hAnsi="Times New Roman" w:cs="Times New Roman"/>
@@ -2543,8 +2559,9 @@
         </w:rPr>
         <w:t>Permissions &amp; Throttling</w:t>
       </w:r>
-      <w:bookmarkEnd w:id="12"/>
-      <w:bookmarkEnd w:id="13"/>
+      <w:bookmarkEnd w:id="15"/>
+      <w:bookmarkEnd w:id="16"/>
+      <w:bookmarkEnd w:id="17"/>
     </w:p>
     <w:p>
       <w:pPr>
@@ -2572,6 +2589,83 @@
         </w:rPr>
         <w:t xml:space="preserve"> </w:t>
       </w:r>
+    </w:p>
+    <w:p>
+      <w:pPr>
+        <w:pStyle w:val="NormalWeb"/>
+        <w:rPr>
+          <w:lang w:val="vi-VN"/>
+        </w:rPr>
+      </w:pPr>
+      <w:r>
+        <w:rPr>
+          <w:rStyle w:val="Strong"/>
+        </w:rPr>
+        <w:t xml:space="preserve">Các lớp Permission </w:t>
+      </w:r>
+      <w:proofErr w:type="spellStart"/>
+      <w:r>
+        <w:rPr>
+          <w:rStyle w:val="Strong"/>
+        </w:rPr>
+        <w:t>có</w:t>
+      </w:r>
+      <w:proofErr w:type="spellEnd"/>
+      <w:r>
+        <w:rPr>
+          <w:rStyle w:val="Strong"/>
+        </w:rPr>
+        <w:t xml:space="preserve"> </w:t>
+      </w:r>
+      <w:proofErr w:type="spellStart"/>
+      <w:r>
+        <w:rPr>
+          <w:rStyle w:val="Strong"/>
+        </w:rPr>
+        <w:t>sẵn</w:t>
+      </w:r>
+      <w:proofErr w:type="spellEnd"/>
+      <w:r>
+        <w:rPr>
+          <w:rStyle w:val="Strong"/>
+        </w:rPr>
+        <w:t xml:space="preserve"> trong DRF</w:t>
+      </w:r>
+      <w:r>
+        <w:t>:</w:t>
+      </w:r>
+      <w:r>
+        <w:t xml:space="preserve"> </w:t>
+      </w:r>
+      <w:proofErr w:type="spellStart"/>
+      <w:r>
+        <w:t>AllowAny</w:t>
+      </w:r>
+      <w:proofErr w:type="spellEnd"/>
+      <w:r>
+        <w:t xml:space="preserve">, </w:t>
+      </w:r>
+      <w:proofErr w:type="spellStart"/>
+      <w:r>
+        <w:t>IsAuthenticated</w:t>
+      </w:r>
+      <w:proofErr w:type="spellEnd"/>
+      <w:r>
+        <w:t xml:space="preserve">, </w:t>
+      </w:r>
+      <w:proofErr w:type="spellStart"/>
+      <w:r>
+        <w:t>IsAdminUser</w:t>
+      </w:r>
+      <w:proofErr w:type="spellEnd"/>
+      <w:r>
+        <w:t xml:space="preserve">, </w:t>
+      </w:r>
+      <w:proofErr w:type="spellStart"/>
+      <w:r>
+        <w:t>IsAuthenticatedOrReadOnly</w:t>
+      </w:r>
+      <w:proofErr w:type="spellEnd"/>
     </w:p>
     <w:p>
       <w:pPr>
@@ -2729,6 +2823,7 @@
           <w:rStyle w:val="Strong"/>
           <w:lang w:val="vi-VN"/>
         </w:rPr>
+        <w:lastRenderedPageBreak/>
         <w:t>IsOwner</w:t>
       </w:r>
       <w:r>
@@ -2750,7 +2845,6 @@
           <w:rStyle w:val="Strong"/>
           <w:lang w:val="vi-VN"/>
         </w:rPr>
-        <w:lastRenderedPageBreak/>
         <w:t>Throttling</w:t>
       </w:r>
       <w:r>
@@ -2916,8 +3010,8 @@
         </w:rPr>
         <w:t xml:space="preserve">13. </w:t>
       </w:r>
-      <w:bookmarkStart w:id="14" w:name="OLE_LINK15"/>
-      <w:bookmarkStart w:id="15" w:name="OLE_LINK16"/>
+      <w:bookmarkStart w:id="18" w:name="OLE_LINK15"/>
+      <w:bookmarkStart w:id="19" w:name="OLE_LINK16"/>
       <w:r>
         <w:rPr>
           <w:rFonts w:ascii="Times New Roman" w:hAnsi="Times New Roman" w:cs="Times New Roman"/>
@@ -2958,8 +3052,8 @@
         </w:rPr>
         <w:t xml:space="preserve"> bao gồm các tệp như CSS, js, hình ảnh và các tệp tĩnh khác mà không thay đổi trong suốt thời gian chạy của ứng dụng. </w:t>
       </w:r>
-      <w:bookmarkEnd w:id="14"/>
-      <w:bookmarkEnd w:id="15"/>
+      <w:bookmarkEnd w:id="18"/>
+      <w:bookmarkEnd w:id="19"/>
       <w:r>
         <w:rPr>
           <w:rFonts w:ascii="Times New Roman" w:hAnsi="Times New Roman" w:cs="Times New Roman"/>
@@ -3093,8 +3187,8 @@
         </w:rPr>
         <w:t xml:space="preserve">14. </w:t>
       </w:r>
-      <w:bookmarkStart w:id="16" w:name="OLE_LINK17"/>
-      <w:bookmarkStart w:id="17" w:name="OLE_LINK18"/>
+      <w:bookmarkStart w:id="20" w:name="OLE_LINK17"/>
+      <w:bookmarkStart w:id="21" w:name="OLE_LINK18"/>
       <w:r>
         <w:rPr>
           <w:rFonts w:ascii="Times New Roman" w:hAnsi="Times New Roman" w:cs="Times New Roman"/>
@@ -3105,8 +3199,8 @@
         </w:rPr>
         <w:t>Unittest</w:t>
       </w:r>
-      <w:bookmarkEnd w:id="16"/>
-      <w:bookmarkEnd w:id="17"/>
+      <w:bookmarkEnd w:id="20"/>
+      <w:bookmarkEnd w:id="21"/>
     </w:p>
     <w:p>
       <w:pPr>
@@ -3202,6 +3296,7 @@
         </w:rPr>
         <w:t xml:space="preserve">, </w:t>
       </w:r>
+      <w:bookmarkStart w:id="22" w:name="OLE_LINK24"/>
       <w:r>
         <w:rPr>
           <w:rStyle w:val="HTMLCode"/>
@@ -3210,7 +3305,18 @@
           <w:szCs w:val="24"/>
           <w:lang w:val="vi-VN"/>
         </w:rPr>
-        <w:t>tearDown()</w:t>
+        <w:t>tearDown</w:t>
+      </w:r>
+      <w:bookmarkEnd w:id="22"/>
+      <w:r>
+        <w:rPr>
+          <w:rStyle w:val="HTMLCode"/>
+          <w:rFonts w:ascii="Times New Roman" w:eastAsiaTheme="minorHAnsi" w:hAnsi="Times New Roman" w:cs="Times New Roman"/>
+          <w:sz w:val="24"/>
+          <w:szCs w:val="24"/>
+          <w:lang w:val="vi-VN"/>
+        </w:rPr>
+        <w:t>()</w:t>
       </w:r>
       <w:r>
         <w:rPr>
@@ -3379,6 +3485,7 @@
           <w:rStyle w:val="Strong"/>
           <w:lang w:val="vi-VN"/>
         </w:rPr>
+        <w:lastRenderedPageBreak/>
         <w:t>assertTrue(x)</w:t>
       </w:r>
       <w:r>
@@ -3433,7 +3540,6 @@
           <w:rStyle w:val="Strong"/>
           <w:lang w:val="vi-VN"/>
         </w:rPr>
-        <w:lastRenderedPageBreak/>
         <w:t>assertFalse(x)</w:t>
       </w:r>
       <w:r>
@@ -3825,7 +3931,29 @@
           <w:szCs w:val="24"/>
           <w:lang w:val="vi-VN"/>
         </w:rPr>
-        <w:t xml:space="preserve"> (Green Unicorn) là một WSGI server được sử dụng để chạy ứng dụng Django trong môi trường production.</w:t>
+        <w:t xml:space="preserve"> (Green Unicorn) là một </w:t>
+      </w:r>
+      <w:bookmarkStart w:id="23" w:name="OLE_LINK22"/>
+      <w:bookmarkStart w:id="24" w:name="OLE_LINK23"/>
+      <w:r>
+        <w:rPr>
+          <w:rFonts w:ascii="Times New Roman" w:hAnsi="Times New Roman" w:cs="Times New Roman"/>
+          <w:sz w:val="24"/>
+          <w:szCs w:val="24"/>
+          <w:lang w:val="vi-VN"/>
+        </w:rPr>
+        <w:t>WSGI serve</w:t>
+      </w:r>
+      <w:bookmarkEnd w:id="23"/>
+      <w:bookmarkEnd w:id="24"/>
+      <w:r>
+        <w:rPr>
+          <w:rFonts w:ascii="Times New Roman" w:hAnsi="Times New Roman" w:cs="Times New Roman"/>
+          <w:sz w:val="24"/>
+          <w:szCs w:val="24"/>
+          <w:lang w:val="vi-VN"/>
+        </w:rPr>
+        <w:t>r được sử dụng để chạy ứng dụng Django trong môi trường production.</w:t>
       </w:r>
     </w:p>
     <w:p>
@@ -4138,15 +4266,6 @@
         </w:rPr>
         <w:t>python-socketio</w:t>
       </w:r>
-      <w:r>
-        <w:rPr>
-          <w:rFonts w:ascii="Times New Roman" w:eastAsia="Times New Roman" w:hAnsi="Times New Roman" w:cs="Times New Roman"/>
-          <w:sz w:val="24"/>
-          <w:szCs w:val="24"/>
-          <w:lang w:val="vi-VN"/>
-        </w:rPr>
-        <w:t xml:space="preserve"> </w:t>
-      </w:r>
     </w:p>
     <w:p>
       <w:pPr>
@@ -4167,6 +4286,7 @@
           <w:szCs w:val="24"/>
           <w:lang w:val="vi-VN"/>
         </w:rPr>
+        <w:lastRenderedPageBreak/>
         <w:t>django-socketio</w:t>
       </w:r>
       <w:r>
@@ -4195,7 +4315,6 @@
           <w:szCs w:val="24"/>
           <w:lang w:val="vi-VN"/>
         </w:rPr>
-        <w:lastRenderedPageBreak/>
         <w:t xml:space="preserve">- cài đặt: </w:t>
       </w:r>
     </w:p>
@@ -4528,7 +4647,6 @@
           <w:lang w:val="vi-VN"/>
         </w:rPr>
       </w:pPr>
-      <w:bookmarkStart w:id="18" w:name="_GoBack"/>
       <w:r>
         <w:rPr>
           <w:noProof/>
@@ -4572,7 +4690,6 @@
           </wp:inline>
         </w:drawing>
       </w:r>
-      <w:bookmarkEnd w:id="18"/>
     </w:p>
     <w:p>
       <w:pPr>
@@ -4661,8 +4778,8 @@
           <w:lang w:val="vi-VN"/>
         </w:rPr>
       </w:pPr>
-      <w:bookmarkStart w:id="19" w:name="OLE_LINK19"/>
-      <w:bookmarkStart w:id="20" w:name="OLE_LINK20"/>
+      <w:bookmarkStart w:id="25" w:name="OLE_LINK19"/>
+      <w:bookmarkStart w:id="26" w:name="OLE_LINK20"/>
       <w:r>
         <w:rPr>
           <w:sz w:val="28"/>
@@ -4680,8 +4797,8 @@
         </w:rPr>
         <w:t xml:space="preserve"> item</w:t>
       </w:r>
-      <w:bookmarkEnd w:id="19"/>
-      <w:bookmarkEnd w:id="20"/>
+      <w:bookmarkEnd w:id="25"/>
+      <w:bookmarkEnd w:id="26"/>
       <w:r>
         <w:rPr>
           <w:sz w:val="28"/>

</xml_diff>